<commit_message>
app mod str method is updated
</commit_message>
<xml_diff>
--- a/backend/templates/docx/saved/810_1_1.docx
+++ b/backend/templates/docx/saved/810_1_1.docx
@@ -707,7 +707,7 @@
                 <w:szCs w:val="24"/>
                 <w:lang w:val="en-US"/>
               </w:rPr>
-              <w:t xml:space="preserve">Первоначальное освидетельствование</w:t>
+              <w:t xml:space="preserve">Первоначальное освидетельствование на соответствие требованиям МКУБ</w:t>
             </w:r>
           </w:p>
         </w:tc>
@@ -767,7 +767,7 @@
                 <w:szCs w:val="24"/>
                 <w:lang w:val="en-US"/>
               </w:rPr>
-              <w:t xml:space="preserve">Судно</w:t>
+              <w:t xml:space="preserve">Судно по всем частям</w:t>
             </w:r>
           </w:p>
         </w:tc>

</xml_diff>

<commit_message>
tech doc docx template is added
</commit_message>
<xml_diff>
--- a/backend/templates/docx/saved/810_1_1.docx
+++ b/backend/templates/docx/saved/810_1_1.docx
@@ -707,7 +707,7 @@
                 <w:szCs w:val="24"/>
                 <w:lang w:val="en-US"/>
               </w:rPr>
-              <w:t xml:space="preserve">Первоначальное освидетельствование на соответствие требованиям МКУБ</w:t>
+              <w:t xml:space="preserve">Внеочередное освидетельствование в связи с аварийным случаем</w:t>
             </w:r>
           </w:p>
         </w:tc>
@@ -767,7 +767,7 @@
                 <w:szCs w:val="24"/>
                 <w:lang w:val="en-US"/>
               </w:rPr>
-              <w:t xml:space="preserve">Судно по всем частям</w:t>
+              <w:t xml:space="preserve">Судно по корпусной части</w:t>
             </w:r>
           </w:p>
         </w:tc>

</xml_diff>

<commit_message>
template and logic for survey of product is added
</commit_message>
<xml_diff>
--- a/backend/templates/docx/saved/810_1_1.docx
+++ b/backend/templates/docx/saved/810_1_1.docx
@@ -135,7 +135,7 @@
                 <w:szCs w:val="24"/>
                 <w:lang w:val="en-US"/>
               </w:rPr>
-              <w:t xml:space="preserve">2445987</w:t>
+              <w:t xml:space="preserve">1122334</w:t>
             </w:r>
           </w:p>
         </w:tc>
@@ -242,7 +242,7 @@
                 <w:szCs w:val="24"/>
                 <w:lang w:val="en-US"/>
               </w:rPr>
-              <w:t xml:space="preserve">01</w:t>
+              <w:t xml:space="preserve">07</w:t>
             </w:r>
           </w:p>
         </w:tc>
@@ -296,7 +296,7 @@
                 <w:szCs w:val="24"/>
                 <w:lang w:val="en-US"/>
               </w:rPr>
-              <w:t xml:space="preserve">мая</w:t>
+              <w:t xml:space="preserve">марта</w:t>
             </w:r>
           </w:p>
         </w:tc>
@@ -499,7 +499,7 @@
                 <w:szCs w:val="24"/>
                 <w:lang w:val="en-US"/>
               </w:rPr>
-              <w:t xml:space="preserve">"15 ВАХАУ МАРУ"</w:t>
+              <w:t xml:space="preserve">"СИНЕГОРСК"</w:t>
             </w:r>
           </w:p>
         </w:tc>
@@ -532,7 +532,7 @@
                 <w:szCs w:val="24"/>
                 <w:lang w:val="en-US"/>
               </w:rPr>
-              <w:t xml:space="preserve">172316</w:t>
+              <w:t xml:space="preserve">021026</w:t>
             </w:r>
           </w:p>
         </w:tc>
@@ -581,7 +581,7 @@
                 <w:szCs w:val="24"/>
                 <w:lang w:val="en-US"/>
               </w:rPr>
-              <w:t xml:space="preserve">--</w:t>
+              <w:t xml:space="preserve">9261061</w:t>
             </w:r>
           </w:p>
         </w:tc>
@@ -707,7 +707,7 @@
                 <w:szCs w:val="24"/>
                 <w:lang w:val="en-US"/>
               </w:rPr>
-              <w:t xml:space="preserve">Внеочередное освидетельствование в связи со сменой судовладельца</w:t>
+              <w:t xml:space="preserve">Первоначальное освидетельствование</w:t>
             </w:r>
           </w:p>
         </w:tc>
@@ -876,7 +876,7 @@
                 <w:szCs w:val="24"/>
                 <w:lang w:val="en-US"/>
               </w:rPr>
-              <w:t xml:space="preserve">01.05.2024</w:t>
+              <w:t xml:space="preserve">07.03.2024</w:t>
             </w:r>
           </w:p>
         </w:tc>
@@ -1142,7 +1142,7 @@
                 <w:szCs w:val="24"/>
                 <w:lang w:val="en-US"/>
               </w:rPr>
-              <w:t xml:space="preserve">генерального директора Котлярчука О. Е.</w:t>
+              <w:t xml:space="preserve">капитана Бахтина Ю. Г.</w:t>
             </w:r>
           </w:p>
         </w:tc>
@@ -1310,7 +1310,7 @@
                 <w:szCs w:val="24"/>
                 <w:lang w:val="en-US"/>
               </w:rPr>
-              <w:t xml:space="preserve">Устава</w:t>
+              <w:t xml:space="preserve">Кодекса торгового мореплавания (КТМ РФ)</w:t>
             </w:r>
           </w:p>
         </w:tc>
@@ -1758,7 +1758,7 @@
                 <w:szCs w:val="24"/>
                 <w:lang w:val="en-US"/>
               </w:rPr>
-              <w:t xml:space="preserve">Бахтин Ю. Г., 89611823023, Bavenit.master@rusgeology.ru</w:t>
+              <w:t xml:space="preserve">Котлярчук О. Е., +79520528053, kotlyarchuk@gmail.com</w:t>
             </w:r>
           </w:p>
         </w:tc>
@@ -1990,7 +1990,7 @@
                 <w:rFonts w:ascii="Times New Roman" w:hAnsi="Times New Roman" w:cs="Times New Roman"/>
                 <w:lang w:val="en-US"/>
               </w:rPr>
-              <w:t xml:space="preserve">Архангельск, Архангельская область</w:t>
+              <w:t xml:space="preserve">Мурманск, Мурманская область</w:t>
             </w:r>
           </w:p>
         </w:tc>
@@ -2032,7 +2032,7 @@
                 <w:rFonts w:ascii="Times New Roman" w:hAnsi="Times New Roman" w:cs="Times New Roman"/>
                 <w:lang w:val="en-US"/>
               </w:rPr>
-              <w:t xml:space="preserve">23.01.2023</w:t>
+              <w:t xml:space="preserve">11.10.2023</w:t>
             </w:r>
           </w:p>
         </w:tc>
@@ -2634,7 +2634,7 @@
                 <w:szCs w:val="24"/>
                 <w:lang w:val="en-US"/>
               </w:rPr>
-              <w:t xml:space="preserve">22.01.2022 без замечаний</w:t>
+              <w:t xml:space="preserve">21.11.2023 несоответствий нет</w:t>
             </w:r>
           </w:p>
         </w:tc>
@@ -4864,7 +4864,7 @@
                 <w:szCs w:val="24"/>
                 <w:lang w:val="en-US"/>
               </w:rPr>
-              <w:t xml:space="preserve">О. Е. Котлярчук</w:t>
+              <w:t xml:space="preserve">Ю. Г. Бахтин</w:t>
             </w:r>
           </w:p>
         </w:tc>
@@ -5325,7 +5325,7 @@
               <w:szCs w:val="16"/>
               <w:lang w:val="en-US"/>
             </w:rPr>
-            <w:t xml:space="preserve">2445987</w:t>
+            <w:t xml:space="preserve">1122334</w:t>
           </w:r>
         </w:p>
       </w:tc>

</xml_diff>

<commit_message>
additional reports of a surveyor are added
</commit_message>
<xml_diff>
--- a/backend/templates/docx/saved/810_1_1.docx
+++ b/backend/templates/docx/saved/810_1_1.docx
@@ -135,7 +135,7 @@
                 <w:szCs w:val="24"/>
                 <w:lang w:val="en-US"/>
               </w:rPr>
-              <w:t xml:space="preserve">2493207</w:t>
+              <w:t xml:space="preserve">2445987</w:t>
             </w:r>
           </w:p>
         </w:tc>
@@ -242,7 +242,7 @@
                 <w:szCs w:val="24"/>
                 <w:lang w:val="en-US"/>
               </w:rPr>
-              <w:t xml:space="preserve">08</w:t>
+              <w:t xml:space="preserve">01</w:t>
             </w:r>
           </w:p>
         </w:tc>
@@ -499,7 +499,7 @@
                 <w:szCs w:val="24"/>
                 <w:lang w:val="en-US"/>
               </w:rPr>
-              <w:t xml:space="preserve">"ВЛАДИМИР РУСАНОВ"</w:t>
+              <w:t xml:space="preserve">"ВОЛГО-БАЛТ 136"</w:t>
             </w:r>
           </w:p>
         </w:tc>
@@ -532,7 +532,7 @@
                 <w:szCs w:val="24"/>
                 <w:lang w:val="en-US"/>
               </w:rPr>
-              <w:t xml:space="preserve">932847</w:t>
+              <w:t xml:space="preserve">703999</w:t>
             </w:r>
           </w:p>
         </w:tc>
@@ -581,7 +581,7 @@
                 <w:szCs w:val="24"/>
                 <w:lang w:val="en-US"/>
               </w:rPr>
-              <w:t xml:space="preserve">9056868</w:t>
+              <w:t xml:space="preserve">8851390</w:t>
             </w:r>
           </w:p>
         </w:tc>
@@ -827,7 +827,7 @@
                 <w:szCs w:val="24"/>
                 <w:lang w:val="en-US"/>
               </w:rPr>
-              <w:t xml:space="preserve">Светлый </w:t>
+              <w:t xml:space="preserve">Светлый, Калининградская область, Россия </w:t>
             </w:r>
           </w:p>
         </w:tc>
@@ -876,7 +876,7 @@
                 <w:szCs w:val="24"/>
                 <w:lang w:val="en-US"/>
               </w:rPr>
-              <w:t xml:space="preserve">08.05.2024</w:t>
+              <w:t xml:space="preserve">01.05.2024</w:t>
             </w:r>
           </w:p>
         </w:tc>
@@ -1029,7 +1029,7 @@
                 <w:szCs w:val="24"/>
                 <w:lang w:val="en-US"/>
               </w:rPr>
-              <w:t xml:space="preserve">ОАО «Северное морское пароходство»</w:t>
+              <w:t xml:space="preserve">Акционерное общество «Арктические морские инженерно-геологические экспедиции»</w:t>
             </w:r>
           </w:p>
         </w:tc>
@@ -1142,7 +1142,7 @@
                 <w:szCs w:val="24"/>
                 <w:lang w:val="en-US"/>
               </w:rPr>
-              <w:t xml:space="preserve">капитана Шерстобитов А. С.</w:t>
+              <w:t xml:space="preserve">суперинтенданта Мухин К. А.</w:t>
             </w:r>
           </w:p>
         </w:tc>
@@ -1310,7 +1310,7 @@
                 <w:szCs w:val="24"/>
                 <w:lang w:val="en-US"/>
               </w:rPr>
-              <w:t xml:space="preserve">Кодекса торгового мореплавания (КТМ РФ) </w:t>
+              <w:t xml:space="preserve">Доверенности №  от -- </w:t>
             </w:r>
           </w:p>
         </w:tc>
@@ -1758,7 +1758,7 @@
                 <w:szCs w:val="24"/>
                 <w:lang w:val="en-US"/>
               </w:rPr>
-              <w:t xml:space="preserve">Вялов А. Л., +79212462177</w:t>
+              <w:t xml:space="preserve">Котлярчук О. Е., +79520528053, kotlyarchuk@gmail.com</w:t>
             </w:r>
           </w:p>
         </w:tc>
@@ -1990,7 +1990,7 @@
                 <w:rFonts w:ascii="Times New Roman" w:hAnsi="Times New Roman" w:cs="Times New Roman"/>
                 <w:lang w:val="en-US"/>
               </w:rPr>
-              <w:t xml:space="preserve">Архангельск </w:t>
+              <w:t xml:space="preserve">Авейро, Португалия </w:t>
             </w:r>
           </w:p>
         </w:tc>
@@ -2032,7 +2032,7 @@
                 <w:rFonts w:ascii="Times New Roman" w:hAnsi="Times New Roman" w:cs="Times New Roman"/>
                 <w:lang w:val="en-US"/>
               </w:rPr>
-              <w:t xml:space="preserve">03.10.2023</w:t>
+              <w:t xml:space="preserve">01.05.2024</w:t>
             </w:r>
           </w:p>
         </w:tc>
@@ -2635,7 +2635,7 @@
                 <w:szCs w:val="24"/>
                 <w:lang w:val="en-US"/>
               </w:rPr>
-              <w:t xml:space="preserve">11.07.2023 3 замечания, без задержания</w:t>
+              <w:t xml:space="preserve">-- --</w:t>
             </w:r>
           </w:p>
         </w:tc>
@@ -3245,7 +3245,7 @@
                 <w:rFonts w:ascii="Times New Roman" w:hAnsi="Times New Roman" w:cs="Times New Roman"/>
                 <w:lang w:val="en-US"/>
               </w:rPr>
-              <w:t xml:space="preserve">Дворцовая набережная, 8, Санкт-Петербург  191186</w:t>
+              <w:t xml:space="preserve">Дворцовая набережная, 8, Санкт-Петербург, Россия  191186</w:t>
             </w:r>
           </w:p>
         </w:tc>
@@ -3283,7 +3283,7 @@
                 <w:rFonts w:ascii="Times New Roman" w:hAnsi="Times New Roman" w:cs="Times New Roman"/>
                 <w:lang w:val="en-US"/>
               </w:rPr>
-              <w:t xml:space="preserve">наб. Северной Двины, 36, Архангельск  163000</w:t>
+              <w:t xml:space="preserve">ул. Карла Маркса, д. 19\1, Мурманск, Россия  193025 </w:t>
             </w:r>
           </w:p>
         </w:tc>
@@ -3395,7 +3395,7 @@
                 <w:rFonts w:ascii="Times New Roman" w:hAnsi="Times New Roman" w:cs="Times New Roman"/>
                 <w:lang w:val="en-US"/>
               </w:rPr>
-              <w:t xml:space="preserve">Молочинского, д. 4, Калининград  236023</w:t>
+              <w:t xml:space="preserve">Молочинского, д. 4, Калининград, Россия  236023</w:t>
             </w:r>
           </w:p>
         </w:tc>
@@ -3419,7 +3419,7 @@
                 <w:rFonts w:ascii="Times New Roman" w:hAnsi="Times New Roman" w:cs="Times New Roman"/>
                 <w:lang w:val="en-US"/>
               </w:rPr>
-              <w:t xml:space="preserve">наб. Северной Двины, 36, Архангельск  163000</w:t>
+              <w:t xml:space="preserve">ул. Карла Маркса, д. 19\1, Мурманск, Россия  193025 </w:t>
             </w:r>
           </w:p>
         </w:tc>
@@ -3568,7 +3568,7 @@
                 <w:rFonts w:ascii="Times New Roman" w:hAnsi="Times New Roman" w:cs="Times New Roman"/>
                 <w:lang w:val="en-US"/>
               </w:rPr>
-              <w:t xml:space="preserve">2901008432</w:t>
+              <w:t xml:space="preserve">5199000024</w:t>
             </w:r>
           </w:p>
         </w:tc>
@@ -3690,7 +3690,7 @@
                 <w:rFonts w:ascii="Times New Roman" w:hAnsi="Times New Roman" w:cs="Times New Roman"/>
                 <w:lang w:val="en-US"/>
               </w:rPr>
-              <w:t xml:space="preserve">290101001</w:t>
+              <w:t xml:space="preserve">519001001</w:t>
             </w:r>
           </w:p>
         </w:tc>
@@ -3812,7 +3812,7 @@
                 <w:rFonts w:ascii="Times New Roman" w:hAnsi="Times New Roman" w:cs="Times New Roman"/>
                 <w:lang w:val="en-US"/>
               </w:rPr>
-              <w:t xml:space="preserve">1022900513679</w:t>
+              <w:t xml:space="preserve">1035100184811</w:t>
             </w:r>
           </w:p>
         </w:tc>
@@ -4024,7 +4024,7 @@
                 <w:rFonts w:ascii="Times New Roman" w:hAnsi="Times New Roman" w:cs="Times New Roman"/>
                 <w:lang w:val="en-US"/>
               </w:rPr>
-              <w:t xml:space="preserve">8 818 263 72 03</w:t>
+              <w:t xml:space="preserve">+74959885807</w:t>
             </w:r>
           </w:p>
         </w:tc>
@@ -4133,7 +4133,7 @@
                 <w:rFonts w:ascii="Times New Roman" w:hAnsi="Times New Roman" w:cs="Times New Roman"/>
                 <w:lang w:val="en-US"/>
               </w:rPr>
-              <w:t xml:space="preserve">office@ansc.ru</w:t>
+              <w:t xml:space="preserve">amige@rusgeology.ru</w:t>
             </w:r>
           </w:p>
         </w:tc>
@@ -4247,7 +4247,7 @@
                 <w:rFonts w:ascii="Times New Roman" w:hAnsi="Times New Roman" w:cs="Times New Roman"/>
                 <w:lang w:val="en-US"/>
               </w:rPr>
-              <w:t xml:space="preserve">р/с 40702810004021467692, архангельское отделение № 8637 ПАО Сбербанк, БИК 041117601 к/с 30101810100000000601</w:t>
+              <w:t xml:space="preserve">р/с 301018101000000000634, калининградский филиал ПАО АКБ «Связь-Банк», Калининград, БИК 042748898 к/с 30101810700000000898</w:t>
             </w:r>
           </w:p>
         </w:tc>
@@ -4865,7 +4865,7 @@
                 <w:szCs w:val="24"/>
                 <w:lang w:val="en-US"/>
               </w:rPr>
-              <w:t xml:space="preserve">А. С. Шерстобитов</w:t>
+              <w:t xml:space="preserve">К. А. Мухин</w:t>
             </w:r>
           </w:p>
         </w:tc>
@@ -5326,7 +5326,7 @@
               <w:szCs w:val="16"/>
               <w:lang w:val="en-US"/>
             </w:rPr>
-            <w:t xml:space="preserve">2493207</w:t>
+            <w:t xml:space="preserve">2445987</w:t>
           </w:r>
         </w:p>
       </w:tc>

</xml_diff>

<commit_message>
separator ru-en is modified in bilingua system and some improvements
</commit_message>
<xml_diff>
--- a/backend/templates/docx/saved/810_1_1.docx
+++ b/backend/templates/docx/saved/810_1_1.docx
@@ -135,7 +135,7 @@
                 <w:szCs w:val="24"/>
                 <w:lang w:val="en-US"/>
               </w:rPr>
-              <w:t xml:space="preserve">2445987</w:t>
+              <w:t xml:space="preserve">1122334</w:t>
             </w:r>
           </w:p>
         </w:tc>
@@ -242,7 +242,7 @@
                 <w:szCs w:val="24"/>
                 <w:lang w:val="en-US"/>
               </w:rPr>
-              <w:t xml:space="preserve">01</w:t>
+              <w:t xml:space="preserve">07</w:t>
             </w:r>
           </w:p>
         </w:tc>
@@ -296,7 +296,7 @@
                 <w:szCs w:val="24"/>
                 <w:lang w:val="en-US"/>
               </w:rPr>
-              <w:t xml:space="preserve">мая</w:t>
+              <w:t xml:space="preserve">марта</w:t>
             </w:r>
           </w:p>
         </w:tc>
@@ -499,7 +499,7 @@
                 <w:szCs w:val="24"/>
                 <w:lang w:val="en-US"/>
               </w:rPr>
-              <w:t xml:space="preserve">"ВОЛГО-БАЛТ 136"</w:t>
+              <w:t xml:space="preserve">"СИНЕГОРСК"</w:t>
             </w:r>
           </w:p>
         </w:tc>
@@ -532,7 +532,7 @@
                 <w:szCs w:val="24"/>
                 <w:lang w:val="en-US"/>
               </w:rPr>
-              <w:t xml:space="preserve">703999</w:t>
+              <w:t xml:space="preserve">021026</w:t>
             </w:r>
           </w:p>
         </w:tc>
@@ -581,7 +581,7 @@
                 <w:szCs w:val="24"/>
                 <w:lang w:val="en-US"/>
               </w:rPr>
-              <w:t xml:space="preserve">8851390</w:t>
+              <w:t xml:space="preserve">9261061</w:t>
             </w:r>
           </w:p>
         </w:tc>
@@ -707,7 +707,7 @@
                 <w:szCs w:val="24"/>
                 <w:lang w:val="en-US"/>
               </w:rPr>
-              <w:t xml:space="preserve">Очередное освидетельствование </w:t>
+              <w:t xml:space="preserve"> освидетельствование (выберите вид освидетельствования)</w:t>
             </w:r>
           </w:p>
         </w:tc>
@@ -767,7 +767,7 @@
                 <w:szCs w:val="24"/>
                 <w:lang w:val="en-US"/>
               </w:rPr>
-              <w:t xml:space="preserve">Судно по всем частям</w:t>
+              <w:t xml:space="preserve">Судно</w:t>
             </w:r>
           </w:p>
         </w:tc>
@@ -827,7 +827,7 @@
                 <w:szCs w:val="24"/>
                 <w:lang w:val="en-US"/>
               </w:rPr>
-              <w:t xml:space="preserve">Светлый, Калининградская область, Россия </w:t>
+              <w:t xml:space="preserve">Светлый, Калининградская область, Россия</w:t>
             </w:r>
           </w:p>
         </w:tc>
@@ -876,7 +876,7 @@
                 <w:szCs w:val="24"/>
                 <w:lang w:val="en-US"/>
               </w:rPr>
-              <w:t xml:space="preserve">01.05.2024</w:t>
+              <w:t xml:space="preserve">07.03.2024</w:t>
             </w:r>
           </w:p>
         </w:tc>
@@ -1142,7 +1142,7 @@
                 <w:szCs w:val="24"/>
                 <w:lang w:val="en-US"/>
               </w:rPr>
-              <w:t xml:space="preserve">суперинтенданта Мухин К. А.</w:t>
+              <w:t xml:space="preserve">капитана Бахтин Ю. Г.</w:t>
             </w:r>
           </w:p>
         </w:tc>
@@ -1310,7 +1310,7 @@
                 <w:szCs w:val="24"/>
                 <w:lang w:val="en-US"/>
               </w:rPr>
-              <w:t xml:space="preserve">Доверенности №  от -- </w:t>
+              <w:t xml:space="preserve">Кодекса торгового мореплавания (КТМ РФ)</w:t>
             </w:r>
           </w:p>
         </w:tc>
@@ -1758,7 +1758,7 @@
                 <w:szCs w:val="24"/>
                 <w:lang w:val="en-US"/>
               </w:rPr>
-              <w:t xml:space="preserve">Котлярчук О. Е., +79520528053, kotlyarchuk@gmail.com</w:t>
+              <w:t xml:space="preserve">Мухин К. А., +79219949025, MukhinKA@rusgeology.ru</w:t>
             </w:r>
           </w:p>
         </w:tc>
@@ -1990,7 +1990,7 @@
                 <w:rFonts w:ascii="Times New Roman" w:hAnsi="Times New Roman" w:cs="Times New Roman"/>
                 <w:lang w:val="en-US"/>
               </w:rPr>
-              <w:t xml:space="preserve">Авейро, Португалия </w:t>
+              <w:t xml:space="preserve">Мурманск, Россия</w:t>
             </w:r>
           </w:p>
         </w:tc>
@@ -2032,7 +2032,7 @@
                 <w:rFonts w:ascii="Times New Roman" w:hAnsi="Times New Roman" w:cs="Times New Roman"/>
                 <w:lang w:val="en-US"/>
               </w:rPr>
-              <w:t xml:space="preserve">01.05.2024</w:t>
+              <w:t xml:space="preserve">11.10.2023</w:t>
             </w:r>
           </w:p>
         </w:tc>
@@ -2635,7 +2635,7 @@
                 <w:szCs w:val="24"/>
                 <w:lang w:val="en-US"/>
               </w:rPr>
-              <w:t xml:space="preserve">-- --</w:t>
+              <w:t xml:space="preserve">21.11.2023 несоответствий нет</w:t>
             </w:r>
           </w:p>
         </w:tc>
@@ -3245,7 +3245,7 @@
                 <w:rFonts w:ascii="Times New Roman" w:hAnsi="Times New Roman" w:cs="Times New Roman"/>
                 <w:lang w:val="en-US"/>
               </w:rPr>
-              <w:t xml:space="preserve">Дворцовая набережная, 8, Санкт-Петербург, Россия  191186</w:t>
+              <w:t xml:space="preserve">Дворцовая набережная, 8, Санкт-Петербург, Россия 191186</w:t>
             </w:r>
           </w:p>
         </w:tc>
@@ -3283,7 +3283,7 @@
                 <w:rFonts w:ascii="Times New Roman" w:hAnsi="Times New Roman" w:cs="Times New Roman"/>
                 <w:lang w:val="en-US"/>
               </w:rPr>
-              <w:t xml:space="preserve">ул. Карла Маркса, д. 19\1, Мурманск, Россия  193025 </w:t>
+              <w:t xml:space="preserve">ул. Карла Маркса, д. 19/1, Мурманск, Россия 193025</w:t>
             </w:r>
           </w:p>
         </w:tc>
@@ -3395,7 +3395,7 @@
                 <w:rFonts w:ascii="Times New Roman" w:hAnsi="Times New Roman" w:cs="Times New Roman"/>
                 <w:lang w:val="en-US"/>
               </w:rPr>
-              <w:t xml:space="preserve">Молочинского, д. 4, Калининград, Россия  236023</w:t>
+              <w:t xml:space="preserve">Молочинского, д. 4, Калининград, Россия 236023</w:t>
             </w:r>
           </w:p>
         </w:tc>
@@ -3419,7 +3419,7 @@
                 <w:rFonts w:ascii="Times New Roman" w:hAnsi="Times New Roman" w:cs="Times New Roman"/>
                 <w:lang w:val="en-US"/>
               </w:rPr>
-              <w:t xml:space="preserve">ул. Карла Маркса, д. 19\1, Мурманск, Россия  193025 </w:t>
+              <w:t xml:space="preserve">ул. Карла Маркса, д. 19/1, Мурманск, Россия 193025</w:t>
             </w:r>
           </w:p>
         </w:tc>
@@ -4865,7 +4865,7 @@
                 <w:szCs w:val="24"/>
                 <w:lang w:val="en-US"/>
               </w:rPr>
-              <w:t xml:space="preserve">К. А. Мухин</w:t>
+              <w:t xml:space="preserve">Ю. Г. Бахтин</w:t>
             </w:r>
           </w:p>
         </w:tc>
@@ -5326,7 +5326,7 @@
               <w:szCs w:val="16"/>
               <w:lang w:val="en-US"/>
             </w:rPr>
-            <w:t xml:space="preserve">2445987</w:t>
+            <w:t xml:space="preserve">1122334</w:t>
           </w:r>
         </w:p>
       </w:tc>

</xml_diff>